<commit_message>
Agrego las fotos de los miembros de BL y el iframe en formato agenda
</commit_message>
<xml_diff>
--- a/Instrucciones_editar_contenido.docx
+++ b/Instrucciones_editar_contenido.docx
@@ -161,7 +161,7 @@
           <w:lang w:eastAsia="es-ES"/>
         </w:rPr>
         <w:pict>
-          <v:shape id="_x0000_i1043" type="#_x0000_t75" style="width:425.1pt;height:78.25pt">
+          <v:shape id="_x0000_i1026" type="#_x0000_t75" style="width:425.1pt;height:78.25pt">
             <v:imagedata r:id="rId6" o:title="contenidoCarpetaEditar"/>
           </v:shape>
         </w:pict>
@@ -252,7 +252,7 @@
       </w:r>
       <w:r>
         <w:pict>
-          <v:shape id="_x0000_i1044" type="#_x0000_t75" style="width:400.7pt;height:547.2pt">
+          <v:shape id="_x0000_i1027" type="#_x0000_t75" style="width:400.7pt;height:547.2pt">
             <v:imagedata r:id="rId7" o:title="galeríaVideos1"/>
           </v:shape>
         </w:pict>
@@ -382,13 +382,7 @@
         <w:t>https://www.youtube.com/embed/0Bq98o9iBhQ"</w:t>
       </w:r>
       <w:r>
-        <w:t xml:space="preserve"> ‘ </w:t>
-      </w:r>
-      <w:r>
-        <w:t>(un link en este caso)</w:t>
-      </w:r>
-      <w:r>
-        <w:t>.</w:t>
+        <w:t xml:space="preserve"> ‘ (un link en este caso).</w:t>
       </w:r>
       <w:r>
         <w:br/>
@@ -456,8 +450,10 @@
     <w:p>
       <w:r>
         <w:rPr>
+          <w:noProof/>
           <w:color w:val="FFFFFF" w:themeColor="background1"/>
           <w:highlight w:val="red"/>
+          <w:lang w:eastAsia="es-ES"/>
         </w:rPr>
         <w:drawing>
           <wp:anchor distT="0" distB="0" distL="114300" distR="114300" simplePos="0" relativeHeight="251658240" behindDoc="1" locked="0" layoutInCell="1" allowOverlap="1" wp14:anchorId="4E647024" wp14:editId="7E2F03F8">
@@ -586,7 +582,7 @@
       </w:r>
       <w:r>
         <w:pict>
-          <v:shape id="_x0000_i1052" type="#_x0000_t75" style="width:425.1pt;height:253.55pt">
+          <v:shape id="_x0000_i1028" type="#_x0000_t75" style="width:425.1pt;height:253.55pt">
             <v:imagedata r:id="rId9" o:title="videoClickeoIncorporar"/>
           </v:shape>
         </w:pict>
@@ -598,7 +594,7 @@
       </w:r>
       <w:r>
         <w:pict>
-          <v:shape id="_x0000_i1053" type="#_x0000_t75" style="width:425.1pt;height:364.4pt">
+          <v:shape id="_x0000_i1029" type="#_x0000_t75" style="width:425.1pt;height:364.4pt">
             <v:imagedata r:id="rId10" o:title="videoMuestroIframe"/>
           </v:shape>
         </w:pict>
@@ -628,7 +624,7 @@
       </w:r>
       <w:r>
         <w:pict>
-          <v:shape id="_x0000_i1054" type="#_x0000_t75" style="width:234.15pt;height:95.15pt">
+          <v:shape id="_x0000_i1030" type="#_x0000_t75" style="width:234.15pt;height:95.15pt">
             <v:imagedata r:id="rId11" o:title="videoResaltoLink"/>
           </v:shape>
         </w:pict>
@@ -641,6 +637,10 @@
     </w:p>
     <w:p>
       <w:r>
+        <w:rPr>
+          <w:noProof/>
+          <w:lang w:eastAsia="es-ES"/>
+        </w:rPr>
         <w:drawing>
           <wp:inline distT="0" distB="0" distL="0" distR="0" wp14:anchorId="6E76364A" wp14:editId="480DABDE">
             <wp:extent cx="4486901" cy="781159"/>
@@ -879,16 +879,7 @@
           <w:szCs w:val="48"/>
           <w:u w:val="single"/>
         </w:rPr>
-        <w:t xml:space="preserve">Editar galería de </w:t>
-      </w:r>
-      <w:r>
-        <w:rPr>
-          <w:b/>
-          <w:sz w:val="48"/>
-          <w:szCs w:val="48"/>
-          <w:u w:val="single"/>
-        </w:rPr>
-        <w:t>fotos</w:t>
+        <w:t>Editar galería de fotos</w:t>
       </w:r>
     </w:p>
     <w:p>
@@ -898,6 +889,10 @@
     </w:p>
     <w:p>
       <w:r>
+        <w:rPr>
+          <w:noProof/>
+          <w:lang w:eastAsia="es-ES"/>
+        </w:rPr>
         <w:drawing>
           <wp:anchor distT="0" distB="0" distL="114300" distR="114300" simplePos="0" relativeHeight="251659264" behindDoc="0" locked="0" layoutInCell="1" allowOverlap="1" wp14:anchorId="22C3B1FE" wp14:editId="48901F83">
             <wp:simplePos x="0" y="0"/>
@@ -1133,6 +1128,7 @@
       <w:r>
         <w:t xml:space="preserve">Dentro de cada elemento vamos a ver las características que tiene cada uno de estos. En este caso sencillo sólo tenemos </w:t>
       </w:r>
+      <w:proofErr w:type="gramStart"/>
       <w:r>
         <w:rPr>
           <w:highlight w:val="yellow"/>
@@ -1140,6 +1136,7 @@
         <w:t>‘ “</w:t>
       </w:r>
       <w:proofErr w:type="spellStart"/>
+      <w:proofErr w:type="gramEnd"/>
       <w:r>
         <w:rPr>
           <w:highlight w:val="yellow"/>
@@ -1193,35 +1190,44 @@
         <w:rPr>
           <w:highlight w:val="yellow"/>
         </w:rPr>
-        <w:t xml:space="preserve">‘ </w:t>
+        <w:t>‘ "./recursos/meRascoLaNariz.jpg" ‘</w:t>
+      </w:r>
+      <w:r>
+        <w:t xml:space="preserve"> (un </w:t>
       </w:r>
       <w:r>
         <w:rPr>
           <w:highlight w:val="yellow"/>
         </w:rPr>
-        <w:t>"./recursos/meRascoLaNariz.jpg"</w:t>
+        <w:t>link interno</w:t>
+      </w:r>
+      <w:r>
+        <w:t xml:space="preserve"> al proyecto en este otro caso)</w:t>
+      </w:r>
+      <w:r>
+        <w:t>.</w:t>
+      </w:r>
+      <w:r>
+        <w:t xml:space="preserve"> </w:t>
+      </w:r>
+      <w:r>
+        <w:rPr>
+          <w:color w:val="FFFFFF" w:themeColor="background1"/>
+          <w:highlight w:val="red"/>
+        </w:rPr>
+        <w:t>IMPORTANTE</w:t>
+      </w:r>
+      <w:r>
+        <w:t xml:space="preserve"> </w:t>
       </w:r>
       <w:r>
         <w:rPr>
           <w:highlight w:val="yellow"/>
         </w:rPr>
-        <w:t xml:space="preserve"> ‘</w:t>
-      </w:r>
-      <w:r>
-        <w:t xml:space="preserve"> (un </w:t>
-      </w:r>
-      <w:r>
-        <w:rPr>
-          <w:highlight w:val="yellow"/>
-        </w:rPr>
-        <w:t>link interno</w:t>
-      </w:r>
-      <w:r>
-        <w:t xml:space="preserve"> al proyecto en este otro caso)</w:t>
-      </w:r>
-      <w:r>
-        <w:t>.</w:t>
-      </w:r>
+        <w:t>si usamos un link interno los nombres de los archivos no pueden tener espacios caracteres extraños (De ser necesario separar de alguna forma para que sea más claro recomiendo usar guion bajo ( _ ) o guion medio ( - ).</w:t>
+      </w:r>
+      <w:bookmarkStart w:id="0" w:name="_GoBack"/>
+      <w:bookmarkEnd w:id="0"/>
       <w:r>
         <w:br/>
         <w:t xml:space="preserve">También es </w:t>
@@ -1266,96 +1272,89 @@
         <w:rPr>
           <w:highlight w:val="yellow"/>
         </w:rPr>
-        <w:t>para cambiar la</w:t>
+        <w:t>para cambiar las fotos</w:t>
+      </w:r>
+      <w:r>
+        <w:t xml:space="preserve"> lo único que vamos a tener que hacer es </w:t>
       </w:r>
       <w:r>
         <w:rPr>
           <w:highlight w:val="yellow"/>
         </w:rPr>
-        <w:t xml:space="preserve">s </w:t>
+        <w:t>cambiar el link</w:t>
+      </w:r>
+      <w:r>
+        <w:t xml:space="preserve"> </w:t>
       </w:r>
       <w:r>
         <w:rPr>
           <w:highlight w:val="yellow"/>
         </w:rPr>
-        <w:t>fotos</w:t>
-      </w:r>
-      <w:r>
-        <w:t xml:space="preserve"> lo único que vamos a tener que hacer es </w:t>
-      </w:r>
+        <w:t xml:space="preserve">que aparece como valor </w:t>
+      </w:r>
+      <w:proofErr w:type="spellStart"/>
       <w:r>
         <w:rPr>
           <w:highlight w:val="yellow"/>
         </w:rPr>
-        <w:t>cambiar el link</w:t>
-      </w:r>
-      <w:r>
+        <w:t>linkFoto</w:t>
+      </w:r>
+      <w:proofErr w:type="spellEnd"/>
+      <w:r>
+        <w:t xml:space="preserve"> que queramos cambiar. En teoría están ordenados de la misma forma en la que aparecen en el sitio que ya está subido </w:t>
+      </w:r>
+      <w:proofErr w:type="spellStart"/>
+      <w:r>
+        <w:t>peeeero</w:t>
+      </w:r>
+      <w:proofErr w:type="spellEnd"/>
+      <w:r>
+        <w:t xml:space="preserve"> no estaría de más chequear que esto sea así.</w:t>
+      </w:r>
+    </w:p>
+    <w:p>
+      <w:r>
+        <w:rPr>
+          <w:highlight w:val="yellow"/>
+        </w:rPr>
+        <w:t>A PARTIR DE ACÁ LEER TODO</w:t>
+      </w:r>
+    </w:p>
+    <w:p>
+      <w:r>
+        <w:lastRenderedPageBreak/>
+        <w:t xml:space="preserve">Una vez sepa cuál quiero cambiar, lo único que tengo que hacer es copiar el </w:t>
+      </w:r>
+      <w:r>
+        <w:t>link</w:t>
+      </w:r>
+      <w:r>
+        <w:t xml:space="preserve"> a la imagen</w:t>
+      </w:r>
+      <w:r>
+        <w:t xml:space="preserve"> nuevo y usarlo para reemplazar el viejo</w:t>
+      </w:r>
+      <w:r>
+        <w:t xml:space="preserve"> en el caso que sea una imagen </w:t>
+      </w:r>
+      <w:r>
+        <w:t>traída desde la web</w:t>
+      </w:r>
+      <w:r>
+        <w:t>.</w:t>
+      </w:r>
+      <w:r>
+        <w:rPr>
+          <w:noProof/>
+          <w:lang w:eastAsia="es-ES"/>
+        </w:rPr>
         <w:t xml:space="preserve"> </w:t>
       </w:r>
       <w:r>
         <w:rPr>
-          <w:highlight w:val="yellow"/>
-        </w:rPr>
-        <w:t xml:space="preserve">que aparece como valor </w:t>
-      </w:r>
-      <w:proofErr w:type="spellStart"/>
-      <w:r>
-        <w:rPr>
-          <w:highlight w:val="yellow"/>
-        </w:rPr>
-        <w:t>linkFoto</w:t>
-      </w:r>
-      <w:proofErr w:type="spellEnd"/>
-      <w:r>
-        <w:t xml:space="preserve"> que queramos cambiar. En teoría están ordenados de la misma forma en la que aparecen en el sitio que ya está subido </w:t>
-      </w:r>
-      <w:proofErr w:type="spellStart"/>
-      <w:r>
-        <w:t>peeeero</w:t>
-      </w:r>
-      <w:proofErr w:type="spellEnd"/>
-      <w:r>
-        <w:t xml:space="preserve"> no estaría de más chequear que esto sea así.</w:t>
-      </w:r>
-    </w:p>
-    <w:p>
-      <w:r>
-        <w:rPr>
-          <w:highlight w:val="yellow"/>
-        </w:rPr>
-        <w:t>A PARTIR DE ACÁ LEER TODO</w:t>
-      </w:r>
-    </w:p>
-    <w:p>
-      <w:r>
-        <w:t xml:space="preserve">Una vez sepa cuál quiero cambiar, lo único que tengo que hacer es copiar el </w:t>
-      </w:r>
-      <w:r>
-        <w:t>link</w:t>
-      </w:r>
-      <w:r>
-        <w:t xml:space="preserve"> a la imagen</w:t>
-      </w:r>
-      <w:r>
-        <w:t xml:space="preserve"> nuevo y usarlo para reemplazar el viejo</w:t>
-      </w:r>
-      <w:r>
-        <w:t xml:space="preserve"> en el caso que sea una imagen </w:t>
-      </w:r>
-      <w:r>
-        <w:t>traída desde la web</w:t>
-      </w:r>
-      <w:r>
-        <w:t>.</w:t>
-      </w:r>
-      <w:r>
-        <w:rPr>
-          <w:noProof/>
-          <w:lang w:eastAsia="es-ES"/>
-        </w:rPr>
-        <w:t xml:space="preserve"> </w:t>
-      </w:r>
-      <w:r>
+          <w:noProof/>
+          <w:lang w:eastAsia="es-ES"/>
+        </w:rPr>
         <w:drawing>
           <wp:anchor distT="0" distB="0" distL="114300" distR="114300" simplePos="0" relativeHeight="251660288" behindDoc="0" locked="0" layoutInCell="1" allowOverlap="1">
             <wp:simplePos x="0" y="0"/>
@@ -1423,13 +1422,13 @@
     </w:p>
     <w:p>
       <w:r>
-        <w:t xml:space="preserve">Si la imagen no puede ser traída con un link a internet o no desean hacerlo también pueden subir la imagen al proyecto y llamar a </w:t>
-      </w:r>
-      <w:r>
-        <w:lastRenderedPageBreak/>
-        <w:t xml:space="preserve">su link interno. Si deciden hacer esto guarden la imagen en la carpeta “recursos” (no creen nuevas subcarpetas) </w:t>
-      </w:r>
-      <w:r>
+        <w:t xml:space="preserve">Si la imagen no puede ser traída con un link a internet o no desean hacerlo también pueden subir la imagen al proyecto y llamar a su link interno. Si deciden hacer esto guarden la imagen en la carpeta “recursos” (no creen nuevas subcarpetas) </w:t>
+      </w:r>
+      <w:r>
+        <w:rPr>
+          <w:noProof/>
+          <w:lang w:eastAsia="es-ES"/>
+        </w:rPr>
         <w:drawing>
           <wp:inline distT="0" distB="0" distL="0" distR="0" wp14:anchorId="7A35E76C" wp14:editId="586046E9">
             <wp:extent cx="5400040" cy="1401445"/>
@@ -1474,6 +1473,10 @@
     </w:p>
     <w:p>
       <w:r>
+        <w:rPr>
+          <w:noProof/>
+          <w:lang w:eastAsia="es-ES"/>
+        </w:rPr>
         <w:drawing>
           <wp:inline distT="0" distB="0" distL="0" distR="0" wp14:anchorId="009F099C" wp14:editId="58E6CE07">
             <wp:extent cx="3781953" cy="647790"/>
@@ -1525,48 +1528,34 @@
     </w:p>
     <w:p>
       <w:r>
-        <w:t>“recursos”</w:t>
-      </w:r>
+        <w:t xml:space="preserve">“recursos” </w:t>
+      </w:r>
+      <w:proofErr w:type="spellStart"/>
+      <w:r>
+        <w:t>Buscá</w:t>
+      </w:r>
+      <w:proofErr w:type="spellEnd"/>
       <w:r>
         <w:t xml:space="preserve"> </w:t>
       </w:r>
       <w:proofErr w:type="spellStart"/>
       <w:r>
-        <w:t>Buscá</w:t>
-      </w:r>
-      <w:proofErr w:type="spellEnd"/>
-      <w:r>
-        <w:t xml:space="preserve"> </w:t>
-      </w:r>
-      <w:proofErr w:type="spellStart"/>
-      <w:r>
         <w:t>recuros</w:t>
       </w:r>
       <w:proofErr w:type="spellEnd"/>
       <w:r>
         <w:br/>
-      </w:r>
-      <w:r>
-        <w:t>“/”</w:t>
-      </w:r>
-      <w:r>
-        <w:t xml:space="preserve"> abrí el archivo</w:t>
+        <w:t>“/” abrí el archivo</w:t>
       </w:r>
     </w:p>
     <w:p>
       <w:proofErr w:type="gramStart"/>
       <w:r>
-        <w:t>”</w:t>
-      </w:r>
-      <w:r>
-        <w:t>meRascoLaNariz.jpg</w:t>
+        <w:t>”meRascoLaNariz.jpg</w:t>
       </w:r>
       <w:proofErr w:type="gramEnd"/>
       <w:r>
-        <w:t xml:space="preserve">” </w:t>
-      </w:r>
-      <w:r>
-        <w:t xml:space="preserve">nombre del archivo </w:t>
+        <w:t xml:space="preserve">” nombre del archivo </w:t>
       </w:r>
       <w:r>
         <w:t>con extensión (.</w:t>
@@ -1588,7 +1577,11 @@
     <w:p/>
     <w:p>
       <w:r>
-        <w:t xml:space="preserve">Hacerlo de esta forma sí aumenta el peso del proyecto dentro del hosting y también puede reducir levemente el rendimiento del sitio. Cuanto más pesado el archivo más afecta. Insisto, esto no quiere decir que no se pueden cargar muchas </w:t>
+        <w:t xml:space="preserve">Hacerlo de esta forma sí aumenta el peso del proyecto dentro del hosting y también puede reducir levemente el rendimiento del sitio. Cuanto más pesado el archivo más afecta. Insisto, </w:t>
+      </w:r>
+      <w:r>
+        <w:lastRenderedPageBreak/>
+        <w:t xml:space="preserve">esto no quiere decir que no se pueden cargar muchas </w:t>
       </w:r>
       <w:proofErr w:type="gramStart"/>
       <w:r>
@@ -1619,19 +1612,7 @@
     <w:p/>
     <w:p>
       <w:r>
-        <w:t xml:space="preserve">Al haber hecho nuestro código para leer este archivo al momento de mostrar esa sección en particular también pueden aumentar o reducir la cantidad de </w:t>
-      </w:r>
-      <w:r>
-        <w:t>fotos</w:t>
-      </w:r>
-      <w:r>
-        <w:t xml:space="preserve"> subid</w:t>
-      </w:r>
-      <w:r>
-        <w:t>a</w:t>
-      </w:r>
-      <w:r>
-        <w:t>s simplemente quitando o agregando elementos. Pero es importante respetar siempre las pautas mencionadas al principio.</w:t>
+        <w:t>Al haber hecho nuestro código para leer este archivo al momento de mostrar esa sección en particular también pueden aumentar o reducir la cantidad de fotos subidas simplemente quitando o agregando elementos. Pero es importante respetar siempre las pautas mencionadas al principio.</w:t>
       </w:r>
       <w:r>
         <w:rPr>
@@ -1649,14 +1630,7 @@
         </w:rPr>
       </w:pPr>
       <w:r>
-        <w:lastRenderedPageBreak/>
-        <w:t xml:space="preserve">Breve ejemplo de cómo se vería el documento con más </w:t>
-      </w:r>
-      <w:r>
-        <w:t>fotos</w:t>
-      </w:r>
-      <w:r>
-        <w:t>:</w:t>
+        <w:t>Breve ejemplo de cómo se vería el documento con más fotos:</w:t>
       </w:r>
       <w:r>
         <w:rPr>
@@ -1719,14 +1693,7 @@
           <w:noProof/>
           <w:lang w:eastAsia="es-ES"/>
         </w:rPr>
-        <w:t xml:space="preserve">Y </w:t>
-      </w:r>
-      <w:r>
-        <w:rPr>
-          <w:noProof/>
-          <w:lang w:eastAsia="es-ES"/>
-        </w:rPr>
-        <w:t>así se vería con menos fotos</w:t>
+        <w:t>Y así se vería con menos fotos</w:t>
       </w:r>
     </w:p>
     <w:p>
@@ -1802,6 +1769,7 @@
           <w:szCs w:val="48"/>
           <w:u w:val="single"/>
         </w:rPr>
+        <w:lastRenderedPageBreak/>
         <w:t xml:space="preserve">Editar </w:t>
       </w:r>
       <w:proofErr w:type="gramStart"/>
@@ -1882,7 +1850,6 @@
     </w:p>
     <w:p>
       <w:r>
-        <w:lastRenderedPageBreak/>
         <w:t xml:space="preserve">Una vez tengamos abierto el archivo </w:t>
       </w:r>
       <w:r>
@@ -1974,6 +1941,7 @@
     </w:p>
     <w:p>
       <w:r>
+        <w:lastRenderedPageBreak/>
         <w:t xml:space="preserve">Lo importante de acá es que reconozcamos las partes. Antes que nada tenemos los </w:t>
       </w:r>
       <w:proofErr w:type="gramStart"/>
@@ -2054,11 +2022,7 @@
     </w:p>
     <w:p>
       <w:r>
-        <w:lastRenderedPageBreak/>
-        <w:t>Dentro de cada elemento vamos a ver las características que tiene cada uno de estos. En este caso</w:t>
-      </w:r>
-      <w:r>
-        <w:t xml:space="preserve"> </w:t>
+        <w:t xml:space="preserve">Dentro de cada elemento vamos a ver las características que tiene cada uno de estos. En este caso </w:t>
       </w:r>
       <w:r>
         <w:t xml:space="preserve">tenemos </w:t>
@@ -2074,13 +2038,7 @@
       </w:r>
       <w:proofErr w:type="spellEnd"/>
       <w:r>
-        <w:t>” ’</w:t>
-      </w:r>
-      <w:r>
-        <w:t>,</w:t>
-      </w:r>
-      <w:r>
-        <w:t xml:space="preserve"> ‘ “</w:t>
+        <w:t>” ’, ‘ “</w:t>
       </w:r>
       <w:proofErr w:type="spellStart"/>
       <w:r>
@@ -2088,13 +2046,7 @@
       </w:r>
       <w:proofErr w:type="spellEnd"/>
       <w:r>
-        <w:t>” ’</w:t>
-      </w:r>
-      <w:r>
-        <w:t>,</w:t>
-      </w:r>
-      <w:r>
-        <w:t xml:space="preserve"> ‘ “</w:t>
+        <w:t>” ’, ‘ “</w:t>
       </w:r>
       <w:proofErr w:type="spellStart"/>
       <w:r>
@@ -2102,13 +2054,7 @@
       </w:r>
       <w:proofErr w:type="spellEnd"/>
       <w:r>
-        <w:t>” ’</w:t>
-      </w:r>
-      <w:r>
-        <w:t xml:space="preserve"> y</w:t>
-      </w:r>
-      <w:r>
-        <w:t xml:space="preserve"> ‘ “</w:t>
+        <w:t>” ’ y ‘ “</w:t>
       </w:r>
       <w:proofErr w:type="spellStart"/>
       <w:r>
@@ -2116,13 +2062,7 @@
       </w:r>
       <w:proofErr w:type="spellEnd"/>
       <w:r>
-        <w:t>” ’</w:t>
-      </w:r>
-      <w:r>
-        <w:t xml:space="preserve"> </w:t>
-      </w:r>
-      <w:r>
-        <w:t>y a continuación, separado por ‘ : ‘ está el valor que toma esta característica</w:t>
+        <w:t>” ’ y a continuación, separado por ‘ : ‘ está el valor que toma esta característica</w:t>
       </w:r>
       <w:r>
         <w:t>.</w:t>
@@ -2330,6 +2270,7 @@
           <w:color w:val="000000" w:themeColor="text1"/>
           <w:lang w:eastAsia="es-ES"/>
         </w:rPr>
+        <w:lastRenderedPageBreak/>
         <w:drawing>
           <wp:inline distT="0" distB="0" distL="0" distR="0" wp14:anchorId="276BCCCB" wp14:editId="20BFF4EF">
             <wp:extent cx="5400040" cy="3023235"/>
@@ -2391,8 +2332,6 @@
         </w:rPr>
         <w:t>Sin mucho más que decir, espero que les haya servido todo esto, que no haya sido muy engorroso y bueno. Que si tienen cualquier consulta no duden en consultarnos, tienen nuestros contactos.</w:t>
       </w:r>
-      <w:bookmarkStart w:id="0" w:name="_GoBack"/>
-      <w:bookmarkEnd w:id="0"/>
     </w:p>
     <w:sectPr>
       <w:pgSz w:w="11906" w:h="16838"/>
@@ -3105,7 +3044,7 @@
 </file>
 
 <file path=customXml/itemProps1.xml><?xml version="1.0" encoding="utf-8"?>
-<ds:datastoreItem xmlns:ds="http://schemas.openxmlformats.org/officeDocument/2006/customXml" ds:itemID="{70E1CBCF-FC1B-4AEE-ABB7-CCDB9F3B157F}">
+<ds:datastoreItem xmlns:ds="http://schemas.openxmlformats.org/officeDocument/2006/customXml" ds:itemID="{3FF452B0-4C4E-4C9C-A52E-9EC62798879F}">
   <ds:schemaRefs>
     <ds:schemaRef ds:uri="http://schemas.openxmlformats.org/officeDocument/2006/bibliography"/>
   </ds:schemaRefs>

</xml_diff>